<commit_message>
lesson 439 - vocab and homework
</commit_message>
<xml_diff>
--- a/english_via_skype/solutions/doc/lesson_438_guns - phrases_edit.docx
+++ b/english_via_skype/solutions/doc/lesson_438_guns - phrases_edit.docx
@@ -158,7 +158,15 @@
           <w:szCs w:val="32"/>
           <w:lang w:val="en-US"/>
         </w:rPr>
-        <w:t>…………………………to 2nd ammendment</w:t>
+        <w:t>…………………………to 2nd am</w:t>
+      </w:r>
+      <w:r>
+        <w:rPr>
+          <w:sz w:val="32"/>
+          <w:szCs w:val="32"/>
+          <w:lang w:val="en-US"/>
+        </w:rPr>
+        <w:t>endment</w:t>
       </w:r>
     </w:p>
     <w:p>
@@ -218,8 +226,6 @@
         </w:rPr>
         <w:t>of</w:t>
       </w:r>
-      <w:bookmarkStart w:id="0" w:name="_GoBack"/>
-      <w:bookmarkEnd w:id="0"/>
       <w:r>
         <w:rPr>
           <w:sz w:val="32"/>
@@ -309,7 +315,7 @@
           <w:szCs w:val="32"/>
           <w:lang w:val="en-US"/>
         </w:rPr>
-        <w:t xml:space="preserve">  , fuzzy , blisfully , overblown , </w:t>
+        <w:t xml:space="preserve">  , fuzzy , blis</w:t>
       </w:r>
       <w:r>
         <w:rPr>
@@ -318,6 +324,24 @@
           <w:szCs w:val="32"/>
           <w:lang w:val="en-US"/>
         </w:rPr>
+        <w:t>s</w:t>
+      </w:r>
+      <w:r>
+        <w:rPr>
+          <w:b/>
+          <w:sz w:val="32"/>
+          <w:szCs w:val="32"/>
+          <w:lang w:val="en-US"/>
+        </w:rPr>
+        <w:t xml:space="preserve">fully , overblown , </w:t>
+      </w:r>
+      <w:r>
+        <w:rPr>
+          <w:b/>
+          <w:sz w:val="32"/>
+          <w:szCs w:val="32"/>
+          <w:lang w:val="en-US"/>
+        </w:rPr>
         <w:t xml:space="preserve">leisure </w:t>
       </w:r>
       <w:r>
@@ -362,58 +386,124 @@
           <w:szCs w:val="32"/>
           <w:lang w:val="en-US"/>
         </w:rPr>
-        <w:t>to feel warm and …………………………..</w:t>
-      </w:r>
-    </w:p>
-    <w:p>
-      <w:pPr>
-        <w:rPr>
-          <w:sz w:val="32"/>
-          <w:szCs w:val="32"/>
-          <w:lang w:val="en-US"/>
-        </w:rPr>
-      </w:pPr>
-      <w:r>
-        <w:rPr>
-          <w:sz w:val="32"/>
-          <w:szCs w:val="32"/>
-          <w:lang w:val="en-US"/>
-        </w:rPr>
-        <w:t>…………………………..citizen</w:t>
-      </w:r>
-    </w:p>
-    <w:p>
-      <w:pPr>
-        <w:rPr>
-          <w:sz w:val="32"/>
-          <w:szCs w:val="32"/>
-          <w:lang w:val="en-US"/>
-        </w:rPr>
-      </w:pPr>
-      <w:r>
-        <w:rPr>
-          <w:sz w:val="32"/>
-          <w:szCs w:val="32"/>
-          <w:lang w:val="en-US"/>
-        </w:rPr>
-        <w:t>……………………………….speech</w:t>
-      </w:r>
-    </w:p>
-    <w:p>
-      <w:pPr>
-        <w:rPr>
-          <w:sz w:val="32"/>
-          <w:szCs w:val="32"/>
-          <w:lang w:val="en-US"/>
-        </w:rPr>
-      </w:pPr>
-      <w:r>
-        <w:rPr>
-          <w:sz w:val="32"/>
-          <w:szCs w:val="32"/>
-          <w:lang w:val="en-US"/>
-        </w:rPr>
-        <w:t>………………………………unaware of what is going on</w:t>
+        <w:t>to feel warm and …</w:t>
+      </w:r>
+      <w:r>
+        <w:rPr>
+          <w:sz w:val="32"/>
+          <w:szCs w:val="32"/>
+          <w:lang w:val="en-US"/>
+        </w:rPr>
+        <w:t>fuzzy</w:t>
+      </w:r>
+      <w:r>
+        <w:rPr>
+          <w:sz w:val="32"/>
+          <w:szCs w:val="32"/>
+          <w:lang w:val="en-US"/>
+        </w:rPr>
+        <w:t>………………………..</w:t>
+      </w:r>
+    </w:p>
+    <w:p>
+      <w:pPr>
+        <w:rPr>
+          <w:sz w:val="32"/>
+          <w:szCs w:val="32"/>
+          <w:lang w:val="en-US"/>
+        </w:rPr>
+      </w:pPr>
+      <w:r>
+        <w:rPr>
+          <w:sz w:val="32"/>
+          <w:szCs w:val="32"/>
+          <w:lang w:val="en-US"/>
+        </w:rPr>
+        <w:t>…</w:t>
+      </w:r>
+      <w:r>
+        <w:rPr>
+          <w:sz w:val="32"/>
+          <w:szCs w:val="32"/>
+          <w:lang w:val="en-US"/>
+        </w:rPr>
+        <w:t>law-abiding</w:t>
+      </w:r>
+      <w:r>
+        <w:rPr>
+          <w:sz w:val="32"/>
+          <w:szCs w:val="32"/>
+          <w:lang w:val="en-US"/>
+        </w:rPr>
+        <w:t>………………………..citizen</w:t>
+      </w:r>
+    </w:p>
+    <w:p>
+      <w:pPr>
+        <w:rPr>
+          <w:sz w:val="32"/>
+          <w:szCs w:val="32"/>
+          <w:lang w:val="en-US"/>
+        </w:rPr>
+      </w:pPr>
+      <w:r>
+        <w:rPr>
+          <w:sz w:val="32"/>
+          <w:szCs w:val="32"/>
+          <w:lang w:val="en-US"/>
+        </w:rPr>
+        <w:t>…</w:t>
+      </w:r>
+      <w:r>
+        <w:rPr>
+          <w:sz w:val="32"/>
+          <w:szCs w:val="32"/>
+          <w:lang w:val="en-US"/>
+        </w:rPr>
+        <w:t>inflammatory</w:t>
+      </w:r>
+      <w:r>
+        <w:rPr>
+          <w:sz w:val="32"/>
+          <w:szCs w:val="32"/>
+          <w:lang w:val="en-US"/>
+        </w:rPr>
+        <w:t>…………………………….speech</w:t>
+      </w:r>
+    </w:p>
+    <w:p>
+      <w:pPr>
+        <w:rPr>
+          <w:sz w:val="32"/>
+          <w:szCs w:val="32"/>
+          <w:lang w:val="en-US"/>
+        </w:rPr>
+      </w:pPr>
+      <w:r>
+        <w:rPr>
+          <w:sz w:val="32"/>
+          <w:szCs w:val="32"/>
+          <w:lang w:val="en-US"/>
+        </w:rPr>
+        <w:t>…</w:t>
+      </w:r>
+      <w:r>
+        <w:rPr>
+          <w:sz w:val="32"/>
+          <w:szCs w:val="32"/>
+          <w:lang w:val="en-US"/>
+        </w:rPr>
+        <w:t>blisfully</w:t>
+      </w:r>
+      <w:bookmarkStart w:id="0" w:name="_GoBack"/>
+      <w:bookmarkEnd w:id="0"/>
+      <w:r>
+        <w:rPr>
+          <w:sz w:val="32"/>
+          <w:szCs w:val="32"/>
+          <w:lang w:val="en-US"/>
+        </w:rPr>
+        <w:t>……………………………unaware of what is going on</w:t>
       </w:r>
     </w:p>
     <w:p>
@@ -448,7 +538,31 @@
           <w:lang w:val="en-US"/>
         </w:rPr>
         <w:lastRenderedPageBreak/>
-        <w:t>…………………………….a lot of controversy</w:t>
+        <w:t>…</w:t>
+      </w:r>
+      <w:r>
+        <w:rPr>
+          <w:sz w:val="32"/>
+          <w:szCs w:val="32"/>
+          <w:lang w:val="en-US"/>
+        </w:rPr>
+        <w:t>arous</w:t>
+      </w:r>
+      <w:r>
+        <w:rPr>
+          <w:sz w:val="32"/>
+          <w:szCs w:val="32"/>
+          <w:lang w:val="en-US"/>
+        </w:rPr>
+        <w:t>e</w:t>
+      </w:r>
+      <w:r>
+        <w:rPr>
+          <w:sz w:val="32"/>
+          <w:szCs w:val="32"/>
+          <w:lang w:val="en-US"/>
+        </w:rPr>
+        <w:t>………………………….a lot of controversy</w:t>
       </w:r>
     </w:p>
     <w:p>
@@ -567,22 +681,68 @@
           <w:szCs w:val="32"/>
           <w:lang w:val="en-US"/>
         </w:rPr>
-        <w:t>……………………………..issue which divides socjety into subgroups</w:t>
-      </w:r>
-    </w:p>
-    <w:p>
-      <w:pPr>
-        <w:rPr>
-          <w:sz w:val="32"/>
-          <w:szCs w:val="32"/>
-        </w:rPr>
-      </w:pPr>
-      <w:r>
-        <w:rPr>
-          <w:sz w:val="32"/>
-          <w:szCs w:val="32"/>
-        </w:rPr>
-        <w:t>………………………explanation, implausible</w:t>
+        <w:t>…</w:t>
+      </w:r>
+      <w:r>
+        <w:rPr>
+          <w:sz w:val="32"/>
+          <w:szCs w:val="32"/>
+          <w:lang w:val="en-US"/>
+        </w:rPr>
+        <w:t>polarising</w:t>
+      </w:r>
+      <w:r>
+        <w:rPr>
+          <w:sz w:val="32"/>
+          <w:szCs w:val="32"/>
+          <w:lang w:val="en-US"/>
+        </w:rPr>
+        <w:t>……</w:t>
+      </w:r>
+      <w:r>
+        <w:rPr>
+          <w:sz w:val="32"/>
+          <w:szCs w:val="32"/>
+          <w:lang w:val="en-US"/>
+        </w:rPr>
+        <w:t>……………..issue which divides soci</w:t>
+      </w:r>
+      <w:r>
+        <w:rPr>
+          <w:sz w:val="32"/>
+          <w:szCs w:val="32"/>
+          <w:lang w:val="en-US"/>
+        </w:rPr>
+        <w:t>ety into subgroups</w:t>
+      </w:r>
+    </w:p>
+    <w:p>
+      <w:pPr>
+        <w:rPr>
+          <w:sz w:val="32"/>
+          <w:szCs w:val="32"/>
+        </w:rPr>
+      </w:pPr>
+      <w:r>
+        <w:rPr>
+          <w:sz w:val="32"/>
+          <w:szCs w:val="32"/>
+        </w:rPr>
+        <w:t>…</w:t>
+      </w:r>
+      <w:r>
+        <w:rPr>
+          <w:sz w:val="32"/>
+          <w:szCs w:val="32"/>
+        </w:rPr>
+        <w:t>dubious</w:t>
+      </w:r>
+      <w:r>
+        <w:rPr>
+          <w:sz w:val="32"/>
+          <w:szCs w:val="32"/>
+        </w:rPr>
+        <w:t>……………………explanation, implausible</w:t>
       </w:r>
     </w:p>
     <w:p>

</xml_diff>

<commit_message>
lesson 440 - Monday
</commit_message>
<xml_diff>
--- a/english_via_skype/solutions/doc/lesson_438_guns - phrases_edit.docx
+++ b/english_via_skype/solutions/doc/lesson_438_guns - phrases_edit.docx
@@ -493,7 +493,56 @@
           <w:szCs w:val="32"/>
           <w:lang w:val="en-US"/>
         </w:rPr>
-        <w:t>blisfully</w:t>
+        <w:t>blis</w:t>
+      </w:r>
+      <w:r>
+        <w:rPr>
+          <w:sz w:val="32"/>
+          <w:szCs w:val="32"/>
+          <w:lang w:val="en-US"/>
+        </w:rPr>
+        <w:t>s</w:t>
+      </w:r>
+      <w:r>
+        <w:rPr>
+          <w:sz w:val="32"/>
+          <w:szCs w:val="32"/>
+          <w:lang w:val="en-US"/>
+        </w:rPr>
+        <w:t>fully</w:t>
+      </w:r>
+      <w:r>
+        <w:rPr>
+          <w:sz w:val="32"/>
+          <w:szCs w:val="32"/>
+          <w:lang w:val="en-US"/>
+        </w:rPr>
+        <w:t>……………………………unaware of what is going on</w:t>
+      </w:r>
+    </w:p>
+    <w:p>
+      <w:pPr>
+        <w:rPr>
+          <w:sz w:val="32"/>
+          <w:szCs w:val="32"/>
+          <w:lang w:val="en-US"/>
+        </w:rPr>
+      </w:pPr>
+      <w:r>
+        <w:rPr>
+          <w:sz w:val="32"/>
+          <w:szCs w:val="32"/>
+          <w:lang w:val="en-US"/>
+        </w:rPr>
+        <w:t>…</w:t>
+      </w:r>
+      <w:r>
+        <w:rPr>
+          <w:sz w:val="32"/>
+          <w:szCs w:val="32"/>
+          <w:lang w:val="en-US"/>
+        </w:rPr>
+        <w:t>overblown</w:t>
       </w:r>
       <w:bookmarkStart w:id="0" w:name="_GoBack"/>
       <w:bookmarkEnd w:id="0"/>
@@ -503,24 +552,7 @@
           <w:szCs w:val="32"/>
           <w:lang w:val="en-US"/>
         </w:rPr>
-        <w:t>……………………………unaware of what is going on</w:t>
-      </w:r>
-    </w:p>
-    <w:p>
-      <w:pPr>
-        <w:rPr>
-          <w:sz w:val="32"/>
-          <w:szCs w:val="32"/>
-          <w:lang w:val="en-US"/>
-        </w:rPr>
-      </w:pPr>
-      <w:r>
-        <w:rPr>
-          <w:sz w:val="32"/>
-          <w:szCs w:val="32"/>
-          <w:lang w:val="en-US"/>
-        </w:rPr>
-        <w:t>………………………………….case</w:t>
+        <w:t>……………………………….case</w:t>
       </w:r>
     </w:p>
     <w:p>
@@ -579,92 +611,204 @@
           <w:szCs w:val="32"/>
           <w:lang w:val="en-US"/>
         </w:rPr>
-        <w:t>………………………..ban on guns</w:t>
-      </w:r>
-    </w:p>
-    <w:p>
-      <w:pPr>
-        <w:rPr>
-          <w:sz w:val="32"/>
-          <w:szCs w:val="32"/>
-          <w:lang w:val="en-US"/>
-        </w:rPr>
-      </w:pPr>
-      <w:r>
-        <w:rPr>
-          <w:sz w:val="32"/>
-          <w:szCs w:val="32"/>
-          <w:lang w:val="en-US"/>
-        </w:rPr>
-        <w:t>……………………………..pastime</w:t>
-      </w:r>
-    </w:p>
-    <w:p>
-      <w:pPr>
-        <w:rPr>
-          <w:sz w:val="32"/>
-          <w:szCs w:val="32"/>
-          <w:lang w:val="en-US"/>
-        </w:rPr>
-      </w:pPr>
-      <w:r>
-        <w:rPr>
-          <w:sz w:val="32"/>
-          <w:szCs w:val="32"/>
-          <w:lang w:val="en-US"/>
-        </w:rPr>
-        <w:t>drunken ………………………………</w:t>
-      </w:r>
-    </w:p>
-    <w:p>
-      <w:pPr>
-        <w:rPr>
-          <w:sz w:val="32"/>
-          <w:szCs w:val="32"/>
-          <w:lang w:val="en-US"/>
-        </w:rPr>
-      </w:pPr>
-      <w:r>
-        <w:rPr>
-          <w:sz w:val="32"/>
-          <w:szCs w:val="32"/>
-          <w:lang w:val="en-US"/>
-        </w:rPr>
-        <w:t>………………………….document</w:t>
-      </w:r>
-    </w:p>
-    <w:p>
-      <w:pPr>
-        <w:rPr>
-          <w:sz w:val="32"/>
-          <w:szCs w:val="32"/>
-          <w:lang w:val="en-US"/>
-        </w:rPr>
-      </w:pPr>
-      <w:r>
-        <w:rPr>
-          <w:sz w:val="32"/>
-          <w:szCs w:val="32"/>
-          <w:lang w:val="en-US"/>
-        </w:rPr>
-        <w:t>…………………………….love affairs with guns</w:t>
-      </w:r>
-    </w:p>
-    <w:p>
-      <w:pPr>
-        <w:rPr>
-          <w:sz w:val="32"/>
-          <w:szCs w:val="32"/>
-          <w:lang w:val="en-US"/>
-        </w:rPr>
-      </w:pPr>
-      <w:r>
-        <w:rPr>
-          <w:sz w:val="32"/>
-          <w:szCs w:val="32"/>
-          <w:lang w:val="en-US"/>
-        </w:rPr>
-        <w:t>Family…………………………..</w:t>
+        <w:t>…</w:t>
+      </w:r>
+      <w:r>
+        <w:rPr>
+          <w:sz w:val="32"/>
+          <w:szCs w:val="32"/>
+          <w:lang w:val="en-US"/>
+        </w:rPr>
+        <w:t>all-out</w:t>
+      </w:r>
+      <w:r>
+        <w:rPr>
+          <w:sz w:val="32"/>
+          <w:szCs w:val="32"/>
+          <w:lang w:val="en-US"/>
+        </w:rPr>
+        <w:t>……………………..ban on guns</w:t>
+      </w:r>
+    </w:p>
+    <w:p>
+      <w:pPr>
+        <w:rPr>
+          <w:sz w:val="32"/>
+          <w:szCs w:val="32"/>
+          <w:lang w:val="en-US"/>
+        </w:rPr>
+      </w:pPr>
+      <w:r>
+        <w:rPr>
+          <w:sz w:val="32"/>
+          <w:szCs w:val="32"/>
+          <w:lang w:val="en-US"/>
+        </w:rPr>
+        <w:t>…</w:t>
+      </w:r>
+      <w:r>
+        <w:rPr>
+          <w:sz w:val="32"/>
+          <w:szCs w:val="32"/>
+          <w:lang w:val="en-US"/>
+        </w:rPr>
+        <w:t>leisure</w:t>
+      </w:r>
+      <w:r>
+        <w:rPr>
+          <w:sz w:val="32"/>
+          <w:szCs w:val="32"/>
+          <w:lang w:val="en-US"/>
+        </w:rPr>
+        <w:t>…………………………..pastime</w:t>
+      </w:r>
+    </w:p>
+    <w:p>
+      <w:pPr>
+        <w:rPr>
+          <w:sz w:val="32"/>
+          <w:szCs w:val="32"/>
+          <w:lang w:val="en-US"/>
+        </w:rPr>
+      </w:pPr>
+      <w:r>
+        <w:rPr>
+          <w:sz w:val="32"/>
+          <w:szCs w:val="32"/>
+          <w:lang w:val="en-US"/>
+        </w:rPr>
+        <w:t>drunken ……</w:t>
+      </w:r>
+      <w:r>
+        <w:rPr>
+          <w:sz w:val="32"/>
+          <w:szCs w:val="32"/>
+          <w:lang w:val="en-US"/>
+        </w:rPr>
+        <w:t>brawl</w:t>
+      </w:r>
+      <w:r>
+        <w:rPr>
+          <w:sz w:val="32"/>
+          <w:szCs w:val="32"/>
+          <w:lang w:val="en-US"/>
+        </w:rPr>
+        <w:t>s</w:t>
+      </w:r>
+      <w:r>
+        <w:rPr>
+          <w:sz w:val="32"/>
+          <w:szCs w:val="32"/>
+          <w:lang w:val="en-US"/>
+        </w:rPr>
+        <w:t>…………………………</w:t>
+      </w:r>
+    </w:p>
+    <w:p>
+      <w:pPr>
+        <w:rPr>
+          <w:sz w:val="32"/>
+          <w:szCs w:val="32"/>
+          <w:lang w:val="en-US"/>
+        </w:rPr>
+      </w:pPr>
+      <w:r>
+        <w:rPr>
+          <w:sz w:val="32"/>
+          <w:szCs w:val="32"/>
+          <w:lang w:val="en-US"/>
+        </w:rPr>
+        <w:t>…</w:t>
+      </w:r>
+      <w:r>
+        <w:rPr>
+          <w:sz w:val="32"/>
+          <w:szCs w:val="32"/>
+          <w:lang w:val="en-US"/>
+        </w:rPr>
+        <w:t>antiquated</w:t>
+      </w:r>
+      <w:r>
+        <w:rPr>
+          <w:sz w:val="32"/>
+          <w:szCs w:val="32"/>
+          <w:lang w:val="en-US"/>
+        </w:rPr>
+        <w:t>……………………….document</w:t>
+      </w:r>
+    </w:p>
+    <w:p>
+      <w:pPr>
+        <w:rPr>
+          <w:sz w:val="32"/>
+          <w:szCs w:val="32"/>
+          <w:lang w:val="en-US"/>
+        </w:rPr>
+      </w:pPr>
+      <w:r>
+        <w:rPr>
+          <w:sz w:val="32"/>
+          <w:szCs w:val="32"/>
+          <w:lang w:val="en-US"/>
+        </w:rPr>
+        <w:t>…</w:t>
+      </w:r>
+      <w:r>
+        <w:rPr>
+          <w:sz w:val="32"/>
+          <w:szCs w:val="32"/>
+          <w:lang w:val="en-US"/>
+        </w:rPr>
+        <w:t>showcase</w:t>
+      </w:r>
+      <w:r>
+        <w:rPr>
+          <w:sz w:val="32"/>
+          <w:szCs w:val="32"/>
+          <w:lang w:val="en-US"/>
+        </w:rPr>
+        <w:t xml:space="preserve"> </w:t>
+      </w:r>
+      <w:r>
+        <w:rPr>
+          <w:sz w:val="32"/>
+          <w:szCs w:val="32"/>
+          <w:lang w:val="en-US"/>
+        </w:rPr>
+        <w:t>………………………….love affairs with guns</w:t>
+      </w:r>
+    </w:p>
+    <w:p>
+      <w:pPr>
+        <w:rPr>
+          <w:sz w:val="32"/>
+          <w:szCs w:val="32"/>
+          <w:lang w:val="en-US"/>
+        </w:rPr>
+      </w:pPr>
+      <w:r>
+        <w:rPr>
+          <w:sz w:val="32"/>
+          <w:szCs w:val="32"/>
+          <w:lang w:val="en-US"/>
+        </w:rPr>
+        <w:t>Family…</w:t>
+      </w:r>
+      <w:r>
+        <w:rPr>
+          <w:sz w:val="32"/>
+          <w:szCs w:val="32"/>
+          <w:lang w:val="en-US"/>
+        </w:rPr>
+        <w:t>feud</w:t>
+      </w:r>
+      <w:r>
+        <w:rPr>
+          <w:sz w:val="32"/>
+          <w:szCs w:val="32"/>
+          <w:lang w:val="en-US"/>
+        </w:rPr>
+        <w:t>………………………..</w:t>
       </w:r>
     </w:p>
     <w:p>

</xml_diff>